<commit_message>
Working on report, finished signalsCCC
</commit_message>
<xml_diff>
--- a/Proj2_report.docx
+++ b/Proj2_report.docx
@@ -1584,35 +1584,171 @@
       <w:pPr>
         <w:pStyle w:val="Normal"/>
         <w:rPr>
-          <w:sz w:val="24"/>
-          <w:szCs w:val="24"/>
-        </w:rPr>
-      </w:pPr>
-      <w:r>
-        <w:rPr>
-          <w:sz w:val="24"/>
-          <w:szCs w:val="24"/>
-        </w:rPr>
-      </w:r>
-    </w:p>
-    <w:p>
-      <w:pPr>
-        <w:pStyle w:val="Normal"/>
-        <w:rPr/>
-      </w:pPr>
-      <w:r>
-        <w:rPr>
-          <w:sz w:val="24"/>
-          <w:szCs w:val="24"/>
-        </w:rPr>
-        <w:t xml:space="preserve">[2.b.iv] </w:t>
-      </w:r>
-      <w:r>
-        <w:rPr>
           <w:sz w:val="22"/>
           <w:szCs w:val="22"/>
           <w:highlight w:val="yellow"/>
         </w:rPr>
+      </w:pPr>
+      <w:r>
+        <w:rPr/>
+      </w:r>
+    </w:p>
+    <w:p>
+      <w:pPr>
+        <w:pStyle w:val="Normal"/>
+        <w:rPr>
+          <w:sz w:val="24"/>
+          <w:szCs w:val="24"/>
+        </w:rPr>
+      </w:pPr>
+      <w:r>
+        <w:rPr>
+          <w:sz w:val="24"/>
+          <w:szCs w:val="24"/>
+        </w:rPr>
+        <w:t>Instruction that writes to a register followed by an instruction that consumes the value of that register as either the next instruction or the 2</w:t>
+      </w:r>
+      <w:r>
+        <w:rPr>
+          <w:sz w:val="24"/>
+          <w:szCs w:val="24"/>
+          <w:vertAlign w:val="superscript"/>
+        </w:rPr>
+        <w:t>nd</w:t>
+      </w:r>
+      <w:r>
+        <w:rPr>
+          <w:sz w:val="24"/>
+          <w:szCs w:val="24"/>
+        </w:rPr>
+        <w:t xml:space="preserve"> instruction after.</w:t>
+      </w:r>
+    </w:p>
+    <w:p>
+      <w:pPr>
+        <w:pStyle w:val="Normal"/>
+        <w:rPr>
+          <w:sz w:val="24"/>
+          <w:szCs w:val="24"/>
+        </w:rPr>
+      </w:pPr>
+      <w:r>
+        <w:rPr>
+          <w:sz w:val="24"/>
+          <w:szCs w:val="24"/>
+        </w:rPr>
+      </w:r>
+    </w:p>
+    <w:p>
+      <w:pPr>
+        <w:pStyle w:val="Normal"/>
+        <w:rPr>
+          <w:sz w:val="24"/>
+          <w:szCs w:val="24"/>
+        </w:rPr>
+      </w:pPr>
+      <w:r>
+        <w:rPr>
+          <w:sz w:val="24"/>
+          <w:szCs w:val="24"/>
+        </w:rPr>
+        <w:t>Instruction lw that writes to a register followed by an instruction that consumes that register value, for this we will need one stall to ensure that lw can read the data from memory then it can be forwarded from MEM to the EX.</w:t>
+      </w:r>
+    </w:p>
+    <w:p>
+      <w:pPr>
+        <w:pStyle w:val="Normal"/>
+        <w:rPr>
+          <w:sz w:val="24"/>
+          <w:szCs w:val="24"/>
+        </w:rPr>
+      </w:pPr>
+      <w:r>
+        <w:rPr>
+          <w:sz w:val="24"/>
+          <w:szCs w:val="24"/>
+        </w:rPr>
+      </w:r>
+    </w:p>
+    <w:p>
+      <w:pPr>
+        <w:pStyle w:val="Normal"/>
+        <w:rPr>
+          <w:sz w:val="24"/>
+          <w:szCs w:val="24"/>
+        </w:rPr>
+      </w:pPr>
+      <w:r>
+        <w:rPr>
+          <w:sz w:val="24"/>
+          <w:szCs w:val="24"/>
+        </w:rPr>
+        <w:t>Instruction that writes to a register followed by LW that uses that register as the dataAddr, the value can be forwarded like the first data dependency listed without stalling</w:t>
+      </w:r>
+    </w:p>
+    <w:p>
+      <w:pPr>
+        <w:pStyle w:val="Normal"/>
+        <w:rPr>
+          <w:sz w:val="24"/>
+          <w:szCs w:val="24"/>
+        </w:rPr>
+      </w:pPr>
+      <w:r>
+        <w:rPr>
+          <w:sz w:val="24"/>
+          <w:szCs w:val="24"/>
+        </w:rPr>
+      </w:r>
+    </w:p>
+    <w:p>
+      <w:pPr>
+        <w:pStyle w:val="Normal"/>
+        <w:rPr>
+          <w:sz w:val="24"/>
+          <w:szCs w:val="24"/>
+        </w:rPr>
+      </w:pPr>
+      <w:r>
+        <w:rPr>
+          <w:sz w:val="24"/>
+          <w:szCs w:val="24"/>
+        </w:rPr>
+      </w:r>
+    </w:p>
+    <w:p>
+      <w:pPr>
+        <w:pStyle w:val="Normal"/>
+        <w:rPr>
+          <w:sz w:val="24"/>
+          <w:szCs w:val="24"/>
+        </w:rPr>
+      </w:pPr>
+      <w:r>
+        <w:rPr/>
+      </w:r>
+      <w:r>
+        <w:br w:type="page"/>
+      </w:r>
+    </w:p>
+    <w:p>
+      <w:pPr>
+        <w:pStyle w:val="Normal"/>
+        <w:rPr/>
+      </w:pPr>
+      <w:r>
+        <w:rPr>
+          <w:sz w:val="24"/>
+          <w:szCs w:val="24"/>
+        </w:rPr>
+        <w:t xml:space="preserve">[2.b.iv] </w:t>
+      </w:r>
+      <w:r>
+        <w:rPr>
+          <w:sz w:val="22"/>
+          <w:szCs w:val="22"/>
+          <w:highlight w:val="yellow"/>
+        </w:rPr>
         <w:t>global list of the datapath values and control signals that are required during each pipeline stage</w:t>
       </w:r>
     </w:p>
@@ -1629,6 +1765,51 @@
           <w:sz w:val="24"/>
           <w:szCs w:val="24"/>
         </w:rPr>
+        <w:drawing>
+          <wp:anchor behindDoc="0" distT="0" distB="0" distL="0" distR="0" simplePos="0" locked="0" layoutInCell="1" allowOverlap="1" relativeHeight="13">
+            <wp:simplePos x="0" y="0"/>
+            <wp:positionH relativeFrom="column">
+              <wp:align>center</wp:align>
+            </wp:positionH>
+            <wp:positionV relativeFrom="paragraph">
+              <wp:posOffset>635</wp:posOffset>
+            </wp:positionV>
+            <wp:extent cx="5486400" cy="1586865"/>
+            <wp:effectExtent l="0" t="0" r="0" b="0"/>
+            <wp:wrapSquare wrapText="largest"/>
+            <wp:docPr id="11" name="Image6" descr=""/>
+            <wp:cNvGraphicFramePr>
+              <a:graphicFrameLocks xmlns:a="http://schemas.openxmlformats.org/drawingml/2006/main" noChangeAspect="1"/>
+            </wp:cNvGraphicFramePr>
+            <a:graphic xmlns:a="http://schemas.openxmlformats.org/drawingml/2006/main">
+              <a:graphicData uri="http://schemas.openxmlformats.org/drawingml/2006/picture">
+                <pic:pic xmlns:pic="http://schemas.openxmlformats.org/drawingml/2006/picture">
+                  <pic:nvPicPr>
+                    <pic:cNvPr id="11" name="Image6" descr=""/>
+                    <pic:cNvPicPr>
+                      <a:picLocks noChangeAspect="1" noChangeArrowheads="1"/>
+                    </pic:cNvPicPr>
+                  </pic:nvPicPr>
+                  <pic:blipFill>
+                    <a:blip r:embed="rId12"/>
+                    <a:stretch>
+                      <a:fillRect/>
+                    </a:stretch>
+                  </pic:blipFill>
+                  <pic:spPr bwMode="auto">
+                    <a:xfrm>
+                      <a:off x="0" y="0"/>
+                      <a:ext cx="5486400" cy="1586865"/>
+                    </a:xfrm>
+                    <a:prstGeom prst="rect">
+                      <a:avLst/>
+                    </a:prstGeom>
+                  </pic:spPr>
+                </pic:pic>
+              </a:graphicData>
+            </a:graphic>
+          </wp:anchor>
+        </w:drawing>
       </w:r>
     </w:p>
     <w:p>
@@ -1903,7 +2084,7 @@
             <wp:extent cx="5551805" cy="3215640"/>
             <wp:effectExtent l="0" t="0" r="0" b="0"/>
             <wp:wrapSquare wrapText="largest"/>
-            <wp:docPr id="11" name="Image3" descr=""/>
+            <wp:docPr id="12" name="Image3" descr=""/>
             <wp:cNvGraphicFramePr>
               <a:graphicFrameLocks xmlns:a="http://schemas.openxmlformats.org/drawingml/2006/main" noChangeAspect="1"/>
             </wp:cNvGraphicFramePr>
@@ -1911,13 +2092,13 @@
               <a:graphicData uri="http://schemas.openxmlformats.org/drawingml/2006/picture">
                 <pic:pic xmlns:pic="http://schemas.openxmlformats.org/drawingml/2006/picture">
                   <pic:nvPicPr>
-                    <pic:cNvPr id="11" name="Image3" descr=""/>
+                    <pic:cNvPr id="12" name="Image3" descr=""/>
                     <pic:cNvPicPr>
                       <a:picLocks noChangeAspect="1" noChangeArrowheads="1"/>
                     </pic:cNvPicPr>
                   </pic:nvPicPr>
                   <pic:blipFill>
-                    <a:blip r:embed="rId12"/>
+                    <a:blip r:embed="rId13"/>
                     <a:srcRect l="11457" t="11405" r="11039" b="4247"/>
                     <a:stretch>
                       <a:fillRect/>
@@ -2182,8 +2363,8 @@
       </w:r>
     </w:p>
     <w:sectPr>
-      <w:headerReference w:type="default" r:id="rId13"/>
-      <w:footerReference w:type="default" r:id="rId14"/>
+      <w:headerReference w:type="default" r:id="rId14"/>
+      <w:footerReference w:type="default" r:id="rId15"/>
       <w:type w:val="nextPage"/>
       <w:pgSz w:w="12240" w:h="15840"/>
       <w:pgMar w:left="1800" w:right="1800" w:header="720" w:top="1440" w:footer="720" w:bottom="1440" w:gutter="0"/>

</xml_diff>